<commit_message>
Add new class CheckValid for check valid of data input and change reponse some function
</commit_message>
<xml_diff>
--- a/Hướng dẫn phần backend.docx
+++ b/Hướng dẫn phần backend.docx
@@ -363,17 +363,39 @@
           <w:sz w:val="28"/>
           <w:szCs w:val="28"/>
         </w:rPr>
-        <w:t>+ Download script SQL để import database vô SQL: LINK</w:t>
-      </w:r>
-    </w:p>
-    <w:p>
-      <w:pPr>
-        <w:ind w:left="1080"/>
-        <w:rPr>
-          <w:sz w:val="28"/>
-          <w:szCs w:val="28"/>
-        </w:rPr>
-      </w:pPr>
+        <w:t>+ Download script SQL để import database vô SQL</w:t>
+      </w:r>
+      <w:r>
+        <w:rPr>
+          <w:sz w:val="28"/>
+          <w:szCs w:val="28"/>
+        </w:rPr>
+        <w:t xml:space="preserve"> (script.sql)</w:t>
+      </w:r>
+      <w:r>
+        <w:rPr>
+          <w:sz w:val="28"/>
+          <w:szCs w:val="28"/>
+        </w:rPr>
+        <w:t xml:space="preserve">: </w:t>
+      </w:r>
+      <w:hyperlink r:id="rId9" w:history="1">
+        <w:r>
+          <w:rPr>
+            <w:rStyle w:val="Hyperlink"/>
+            <w:sz w:val="28"/>
+            <w:szCs w:val="28"/>
+          </w:rPr>
+          <w:t>https://github.com/yiyilookduy/ProjectAnroid</w:t>
+        </w:r>
+      </w:hyperlink>
+      <w:r>
+        <w:rPr>
+          <w:sz w:val="28"/>
+          <w:szCs w:val="28"/>
+        </w:rPr>
+        <w:t>. Về cách import vô thì thầy cứ run script này rồi F5 hoặc run là nó sẽ tự động import database vô với tên database là FaceIO.</w:t>
+      </w:r>
     </w:p>
     <w:p>
       <w:pPr>
@@ -404,6 +426,14 @@
           <w:szCs w:val="28"/>
         </w:rPr>
         <w:t>.Net Core 3.1</w:t>
+      </w:r>
+      <w:r>
+        <w:rPr>
+          <w:b/>
+          <w:sz w:val="28"/>
+          <w:szCs w:val="28"/>
+        </w:rPr>
+        <w:t xml:space="preserve"> (Lưu ý thầy là nên cài Visual Studio phiên bản mới nhất thì nó mới có option cho chọn phiên bản 3.1 này ạ )</w:t>
       </w:r>
       <w:r>
         <w:rPr>
@@ -475,85 +505,6 @@
             <wp:extent cx="5943600" cy="4827905"/>
             <wp:effectExtent l="0" t="0" r="0" b="0"/>
             <wp:docPr id="1" name="Picture 1"/>
-            <wp:cNvGraphicFramePr>
-              <a:graphicFrameLocks xmlns:a="http://schemas.openxmlformats.org/drawingml/2006/main" noChangeAspect="1"/>
-            </wp:cNvGraphicFramePr>
-            <a:graphic xmlns:a="http://schemas.openxmlformats.org/drawingml/2006/main">
-              <a:graphicData uri="http://schemas.openxmlformats.org/drawingml/2006/picture">
-                <pic:pic xmlns:pic="http://schemas.openxmlformats.org/drawingml/2006/picture">
-                  <pic:nvPicPr>
-                    <pic:cNvPr id="1" name=""/>
-                    <pic:cNvPicPr/>
-                  </pic:nvPicPr>
-                  <pic:blipFill>
-                    <a:blip r:embed="rId9"/>
-                    <a:stretch>
-                      <a:fillRect/>
-                    </a:stretch>
-                  </pic:blipFill>
-                  <pic:spPr>
-                    <a:xfrm>
-                      <a:off x="0" y="0"/>
-                      <a:ext cx="5943600" cy="4827905"/>
-                    </a:xfrm>
-                    <a:prstGeom prst="rect">
-                      <a:avLst/>
-                    </a:prstGeom>
-                  </pic:spPr>
-                </pic:pic>
-              </a:graphicData>
-            </a:graphic>
-          </wp:inline>
-        </w:drawing>
-      </w:r>
-    </w:p>
-    <w:p>
-      <w:pPr>
-        <w:pStyle w:val="ListParagraph"/>
-        <w:ind w:left="1080"/>
-        <w:rPr>
-          <w:sz w:val="28"/>
-          <w:szCs w:val="28"/>
-        </w:rPr>
-      </w:pPr>
-    </w:p>
-    <w:p>
-      <w:pPr>
-        <w:pStyle w:val="ListParagraph"/>
-        <w:ind w:left="1080"/>
-        <w:rPr>
-          <w:noProof/>
-          <w:sz w:val="28"/>
-          <w:szCs w:val="28"/>
-        </w:rPr>
-      </w:pPr>
-      <w:r>
-        <w:rPr>
-          <w:sz w:val="28"/>
-          <w:szCs w:val="28"/>
-        </w:rPr>
-        <w:lastRenderedPageBreak/>
-        <w:t>+</w:t>
-      </w:r>
-      <w:r>
-        <w:rPr>
-          <w:noProof/>
-          <w:sz w:val="28"/>
-          <w:szCs w:val="28"/>
-        </w:rPr>
-        <w:t xml:space="preserve"> Modify bản Studio đã cài </w:t>
-      </w:r>
-      <w:r>
-        <w:rPr>
-          <w:noProof/>
-          <w:sz w:val="28"/>
-          <w:szCs w:val="28"/>
-        </w:rPr>
-        <w:drawing>
-          <wp:inline distT="0" distB="0" distL="0" distR="0" wp14:anchorId="7EC0E829" wp14:editId="66F6C0A5">
-            <wp:extent cx="5943600" cy="3326130"/>
-            <wp:effectExtent l="0" t="0" r="0" b="7620"/>
-            <wp:docPr id="2" name="Picture 2"/>
             <wp:cNvGraphicFramePr>
               <a:graphicFrameLocks xmlns:a="http://schemas.openxmlformats.org/drawingml/2006/main" noChangeAspect="1"/>
             </wp:cNvGraphicFramePr>
@@ -573,7 +524,7 @@
                   <pic:spPr>
                     <a:xfrm>
                       <a:off x="0" y="0"/>
-                      <a:ext cx="5943600" cy="3326130"/>
+                      <a:ext cx="5943600" cy="4827905"/>
                     </a:xfrm>
                     <a:prstGeom prst="rect">
                       <a:avLst/>
@@ -591,41 +542,48 @@
         <w:pStyle w:val="ListParagraph"/>
         <w:ind w:left="1080"/>
         <w:rPr>
+          <w:sz w:val="28"/>
+          <w:szCs w:val="28"/>
+        </w:rPr>
+      </w:pPr>
+    </w:p>
+    <w:p>
+      <w:pPr>
+        <w:pStyle w:val="ListParagraph"/>
+        <w:ind w:left="1080"/>
+        <w:rPr>
           <w:noProof/>
           <w:sz w:val="28"/>
           <w:szCs w:val="28"/>
         </w:rPr>
       </w:pPr>
-    </w:p>
-    <w:p>
-      <w:pPr>
-        <w:pStyle w:val="ListParagraph"/>
-        <w:ind w:left="1080"/>
+      <w:r>
+        <w:rPr>
+          <w:sz w:val="28"/>
+          <w:szCs w:val="28"/>
+        </w:rPr>
+        <w:lastRenderedPageBreak/>
+        <w:t>+</w:t>
+      </w:r>
+      <w:r>
         <w:rPr>
           <w:noProof/>
           <w:sz w:val="28"/>
           <w:szCs w:val="28"/>
         </w:rPr>
-      </w:pPr>
+        <w:t xml:space="preserve"> Modify bản Studio đã cài </w:t>
+      </w:r>
       <w:r>
         <w:rPr>
           <w:noProof/>
           <w:sz w:val="28"/>
           <w:szCs w:val="28"/>
         </w:rPr>
-        <w:t>+ Tick phần .NET core cross-plaform development</w:t>
-      </w:r>
-      <w:r>
-        <w:rPr>
-          <w:noProof/>
-          <w:sz w:val="28"/>
-          <w:szCs w:val="28"/>
-        </w:rPr>
         <w:drawing>
-          <wp:inline distT="0" distB="0" distL="0" distR="0" wp14:anchorId="62045812" wp14:editId="675C3E0C">
-            <wp:extent cx="5943600" cy="3330575"/>
-            <wp:effectExtent l="0" t="0" r="0" b="3175"/>
-            <wp:docPr id="3" name="Picture 3"/>
+          <wp:inline distT="0" distB="0" distL="0" distR="0" wp14:anchorId="7EC0E829" wp14:editId="66F6C0A5">
+            <wp:extent cx="5943600" cy="3326130"/>
+            <wp:effectExtent l="0" t="0" r="0" b="7620"/>
+            <wp:docPr id="2" name="Picture 2"/>
             <wp:cNvGraphicFramePr>
               <a:graphicFrameLocks xmlns:a="http://schemas.openxmlformats.org/drawingml/2006/main" noChangeAspect="1"/>
             </wp:cNvGraphicFramePr>
@@ -645,7 +603,7 @@
                   <pic:spPr>
                     <a:xfrm>
                       <a:off x="0" y="0"/>
-                      <a:ext cx="5943600" cy="3330575"/>
+                      <a:ext cx="5943600" cy="3326130"/>
                     </a:xfrm>
                     <a:prstGeom prst="rect">
                       <a:avLst/>
@@ -679,87 +637,25 @@
           <w:szCs w:val="28"/>
         </w:rPr>
       </w:pPr>
-    </w:p>
-    <w:p>
-      <w:pPr>
-        <w:pStyle w:val="ListParagraph"/>
-        <w:ind w:left="1080"/>
+      <w:r>
         <w:rPr>
           <w:noProof/>
           <w:sz w:val="28"/>
           <w:szCs w:val="28"/>
         </w:rPr>
-      </w:pPr>
-    </w:p>
-    <w:p>
-      <w:pPr>
-        <w:pStyle w:val="ListParagraph"/>
-        <w:ind w:left="1080"/>
+        <w:t>+ Tick phần .NET core cross-plaform development</w:t>
+      </w:r>
+      <w:r>
         <w:rPr>
           <w:noProof/>
           <w:sz w:val="28"/>
           <w:szCs w:val="28"/>
         </w:rPr>
-      </w:pPr>
-    </w:p>
-    <w:p>
-      <w:pPr>
-        <w:pStyle w:val="ListParagraph"/>
-        <w:ind w:left="1080"/>
-        <w:rPr>
-          <w:noProof/>
-          <w:sz w:val="28"/>
-          <w:szCs w:val="28"/>
-        </w:rPr>
-      </w:pPr>
-    </w:p>
-    <w:p>
-      <w:pPr>
-        <w:pStyle w:val="ListParagraph"/>
-        <w:ind w:left="1080"/>
-        <w:rPr>
-          <w:noProof/>
-          <w:sz w:val="28"/>
-          <w:szCs w:val="28"/>
-        </w:rPr>
-      </w:pPr>
-      <w:r>
-        <w:rPr>
-          <w:noProof/>
-          <w:sz w:val="28"/>
-          <w:szCs w:val="28"/>
-        </w:rPr>
-        <w:t>+ Chọn qua tab Individual Components, thầy chọ</w:t>
-      </w:r>
-      <w:r>
-        <w:rPr>
-          <w:noProof/>
-          <w:sz w:val="28"/>
-          <w:szCs w:val="28"/>
-        </w:rPr>
-        <w:t>n .NET Core 3.1 SDK. Sau đó thầy bấm button modify ở phía dưới bên phải cửa sổ chờ tải và cài đặt là xong ạ.</w:t>
-      </w:r>
-    </w:p>
-    <w:p>
-      <w:pPr>
-        <w:pStyle w:val="ListParagraph"/>
-        <w:ind w:left="1080"/>
-        <w:rPr>
-          <w:sz w:val="28"/>
-          <w:szCs w:val="28"/>
-        </w:rPr>
-      </w:pPr>
-      <w:r>
-        <w:rPr>
-          <w:noProof/>
-          <w:sz w:val="28"/>
-          <w:szCs w:val="28"/>
-        </w:rPr>
         <w:drawing>
-          <wp:inline distT="0" distB="0" distL="0" distR="0" wp14:anchorId="438CA54C" wp14:editId="5155CDAC">
-            <wp:extent cx="5905500" cy="3289935"/>
-            <wp:effectExtent l="0" t="0" r="0" b="5715"/>
-            <wp:docPr id="4" name="Picture 4"/>
+          <wp:inline distT="0" distB="0" distL="0" distR="0" wp14:anchorId="62045812" wp14:editId="675C3E0C">
+            <wp:extent cx="5943600" cy="3330575"/>
+            <wp:effectExtent l="0" t="0" r="0" b="3175"/>
+            <wp:docPr id="3" name="Picture 3"/>
             <wp:cNvGraphicFramePr>
               <a:graphicFrameLocks xmlns:a="http://schemas.openxmlformats.org/drawingml/2006/main" noChangeAspect="1"/>
             </wp:cNvGraphicFramePr>
@@ -779,6 +675,140 @@
                   <pic:spPr>
                     <a:xfrm>
                       <a:off x="0" y="0"/>
+                      <a:ext cx="5943600" cy="3330575"/>
+                    </a:xfrm>
+                    <a:prstGeom prst="rect">
+                      <a:avLst/>
+                    </a:prstGeom>
+                  </pic:spPr>
+                </pic:pic>
+              </a:graphicData>
+            </a:graphic>
+          </wp:inline>
+        </w:drawing>
+      </w:r>
+    </w:p>
+    <w:p>
+      <w:pPr>
+        <w:pStyle w:val="ListParagraph"/>
+        <w:ind w:left="1080"/>
+        <w:rPr>
+          <w:noProof/>
+          <w:sz w:val="28"/>
+          <w:szCs w:val="28"/>
+        </w:rPr>
+      </w:pPr>
+    </w:p>
+    <w:p>
+      <w:pPr>
+        <w:pStyle w:val="ListParagraph"/>
+        <w:ind w:left="1080"/>
+        <w:rPr>
+          <w:noProof/>
+          <w:sz w:val="28"/>
+          <w:szCs w:val="28"/>
+        </w:rPr>
+      </w:pPr>
+    </w:p>
+    <w:p>
+      <w:pPr>
+        <w:pStyle w:val="ListParagraph"/>
+        <w:ind w:left="1080"/>
+        <w:rPr>
+          <w:noProof/>
+          <w:sz w:val="28"/>
+          <w:szCs w:val="28"/>
+        </w:rPr>
+      </w:pPr>
+    </w:p>
+    <w:p>
+      <w:pPr>
+        <w:pStyle w:val="ListParagraph"/>
+        <w:ind w:left="1080"/>
+        <w:rPr>
+          <w:noProof/>
+          <w:sz w:val="28"/>
+          <w:szCs w:val="28"/>
+        </w:rPr>
+      </w:pPr>
+    </w:p>
+    <w:p>
+      <w:pPr>
+        <w:pStyle w:val="ListParagraph"/>
+        <w:ind w:left="1080"/>
+        <w:rPr>
+          <w:noProof/>
+          <w:sz w:val="28"/>
+          <w:szCs w:val="28"/>
+        </w:rPr>
+      </w:pPr>
+    </w:p>
+    <w:p>
+      <w:pPr>
+        <w:pStyle w:val="ListParagraph"/>
+        <w:ind w:left="1080"/>
+        <w:rPr>
+          <w:noProof/>
+          <w:sz w:val="28"/>
+          <w:szCs w:val="28"/>
+        </w:rPr>
+      </w:pPr>
+      <w:r>
+        <w:rPr>
+          <w:noProof/>
+          <w:sz w:val="28"/>
+          <w:szCs w:val="28"/>
+        </w:rPr>
+        <w:t>+ Chọn qua tab Individual Components, thầy chọ</w:t>
+      </w:r>
+      <w:r>
+        <w:rPr>
+          <w:noProof/>
+          <w:sz w:val="28"/>
+          <w:szCs w:val="28"/>
+        </w:rPr>
+        <w:t>n .NET Core 3.1 SDK. Sau đó thầy bấm button modify ở phía dưới bên phải cửa sổ chờ tải và cài đặt là xong ạ.</w:t>
+      </w:r>
+    </w:p>
+    <w:p>
+      <w:pPr>
+        <w:pStyle w:val="ListParagraph"/>
+        <w:ind w:left="1080"/>
+        <w:rPr>
+          <w:sz w:val="28"/>
+          <w:szCs w:val="28"/>
+        </w:rPr>
+      </w:pPr>
+      <w:r>
+        <w:rPr>
+          <w:noProof/>
+          <w:sz w:val="28"/>
+          <w:szCs w:val="28"/>
+        </w:rPr>
+        <w:drawing>
+          <wp:inline distT="0" distB="0" distL="0" distR="0" wp14:anchorId="438CA54C" wp14:editId="5155CDAC">
+            <wp:extent cx="5905500" cy="3289935"/>
+            <wp:effectExtent l="0" t="0" r="0" b="5715"/>
+            <wp:docPr id="4" name="Picture 4"/>
+            <wp:cNvGraphicFramePr>
+              <a:graphicFrameLocks xmlns:a="http://schemas.openxmlformats.org/drawingml/2006/main" noChangeAspect="1"/>
+            </wp:cNvGraphicFramePr>
+            <a:graphic xmlns:a="http://schemas.openxmlformats.org/drawingml/2006/main">
+              <a:graphicData uri="http://schemas.openxmlformats.org/drawingml/2006/picture">
+                <pic:pic xmlns:pic="http://schemas.openxmlformats.org/drawingml/2006/picture">
+                  <pic:nvPicPr>
+                    <pic:cNvPr id="1" name=""/>
+                    <pic:cNvPicPr/>
+                  </pic:nvPicPr>
+                  <pic:blipFill>
+                    <a:blip r:embed="rId13"/>
+                    <a:stretch>
+                      <a:fillRect/>
+                    </a:stretch>
+                  </pic:blipFill>
+                  <pic:spPr>
+                    <a:xfrm>
+                      <a:off x="0" y="0"/>
                       <a:ext cx="5905500" cy="3289935"/>
                     </a:xfrm>
                     <a:prstGeom prst="rect">
@@ -843,7 +873,7 @@
         </w:rPr>
         <w:t xml:space="preserve">: </w:t>
       </w:r>
-      <w:hyperlink r:id="rId13" w:history="1">
+      <w:hyperlink r:id="rId14" w:history="1">
         <w:r>
           <w:rPr>
             <w:rStyle w:val="Hyperlink"/>
@@ -1090,139 +1120,6 @@
             <wp:extent cx="5943600" cy="741045"/>
             <wp:effectExtent l="0" t="0" r="0" b="1905"/>
             <wp:docPr id="5" name="Picture 5"/>
-            <wp:cNvGraphicFramePr>
-              <a:graphicFrameLocks xmlns:a="http://schemas.openxmlformats.org/drawingml/2006/main" noChangeAspect="1"/>
-            </wp:cNvGraphicFramePr>
-            <a:graphic xmlns:a="http://schemas.openxmlformats.org/drawingml/2006/main">
-              <a:graphicData uri="http://schemas.openxmlformats.org/drawingml/2006/picture">
-                <pic:pic xmlns:pic="http://schemas.openxmlformats.org/drawingml/2006/picture">
-                  <pic:nvPicPr>
-                    <pic:cNvPr id="1" name=""/>
-                    <pic:cNvPicPr/>
-                  </pic:nvPicPr>
-                  <pic:blipFill>
-                    <a:blip r:embed="rId14"/>
-                    <a:stretch>
-                      <a:fillRect/>
-                    </a:stretch>
-                  </pic:blipFill>
-                  <pic:spPr>
-                    <a:xfrm>
-                      <a:off x="0" y="0"/>
-                      <a:ext cx="5943600" cy="741045"/>
-                    </a:xfrm>
-                    <a:prstGeom prst="rect">
-                      <a:avLst/>
-                    </a:prstGeom>
-                  </pic:spPr>
-                </pic:pic>
-              </a:graphicData>
-            </a:graphic>
-          </wp:inline>
-        </w:drawing>
-      </w:r>
-    </w:p>
-    <w:p>
-      <w:pPr>
-        <w:pStyle w:val="ListParagraph"/>
-        <w:ind w:left="1080"/>
-        <w:rPr>
-          <w:sz w:val="28"/>
-          <w:szCs w:val="28"/>
-        </w:rPr>
-      </w:pPr>
-    </w:p>
-    <w:p>
-      <w:pPr>
-        <w:pStyle w:val="ListParagraph"/>
-        <w:numPr>
-          <w:ilvl w:val="0"/>
-          <w:numId w:val="8"/>
-        </w:numPr>
-        <w:rPr>
-          <w:sz w:val="28"/>
-          <w:szCs w:val="28"/>
-        </w:rPr>
-      </w:pPr>
-      <w:r>
-        <w:rPr>
-          <w:sz w:val="28"/>
-          <w:szCs w:val="28"/>
-        </w:rPr>
-        <w:t>Chỉnh sửa port tại file “</w:t>
-      </w:r>
-      <w:r>
-        <w:rPr>
-          <w:b/>
-          <w:sz w:val="28"/>
-          <w:szCs w:val="28"/>
-        </w:rPr>
-        <w:t>launchSettings.json</w:t>
-      </w:r>
-      <w:r>
-        <w:rPr>
-          <w:sz w:val="28"/>
-          <w:szCs w:val="28"/>
-        </w:rPr>
-        <w:t xml:space="preserve">” (Nếu port thầy bị trùng thì thầy chỉnh. Nếu không thì để mặc định của nó là 5000 cũng được ạ): Tại dòng cuối </w:t>
-      </w:r>
-      <w:r>
-        <w:rPr>
-          <w:rFonts w:ascii="Consolas" w:hAnsi="Consolas" w:cs="Consolas"/>
-          <w:color w:val="2E75B6"/>
-          <w:sz w:val="19"/>
-          <w:szCs w:val="19"/>
-        </w:rPr>
-        <w:t>"applicationUrl"</w:t>
-      </w:r>
-      <w:r>
-        <w:rPr>
-          <w:rFonts w:ascii="Consolas" w:hAnsi="Consolas" w:cs="Consolas"/>
-          <w:color w:val="000000"/>
-          <w:sz w:val="19"/>
-          <w:szCs w:val="19"/>
-        </w:rPr>
-        <w:t xml:space="preserve">: </w:t>
-      </w:r>
-      <w:r>
-        <w:rPr>
-          <w:rFonts w:ascii="Consolas" w:hAnsi="Consolas" w:cs="Consolas"/>
-          <w:color w:val="A31515"/>
-          <w:sz w:val="19"/>
-          <w:szCs w:val="19"/>
-        </w:rPr>
-        <w:t xml:space="preserve">"http://localhost:5000" </w:t>
-      </w:r>
-    </w:p>
-    <w:p>
-      <w:pPr>
-        <w:pStyle w:val="ListParagraph"/>
-        <w:rPr>
-          <w:sz w:val="28"/>
-          <w:szCs w:val="28"/>
-        </w:rPr>
-      </w:pPr>
-    </w:p>
-    <w:p>
-      <w:pPr>
-        <w:pStyle w:val="ListParagraph"/>
-        <w:ind w:left="1080"/>
-        <w:rPr>
-          <w:sz w:val="28"/>
-          <w:szCs w:val="28"/>
-        </w:rPr>
-      </w:pPr>
-      <w:r>
-        <w:rPr>
-          <w:noProof/>
-          <w:sz w:val="28"/>
-          <w:szCs w:val="28"/>
-        </w:rPr>
-        <w:drawing>
-          <wp:inline distT="0" distB="0" distL="0" distR="0" wp14:anchorId="289CE1BF" wp14:editId="59B942C3">
-            <wp:extent cx="5943600" cy="4671060"/>
-            <wp:effectExtent l="0" t="0" r="0" b="0"/>
-            <wp:docPr id="6" name="Picture 6"/>
             <wp:cNvGraphicFramePr>
               <a:graphicFrameLocks xmlns:a="http://schemas.openxmlformats.org/drawingml/2006/main" noChangeAspect="1"/>
             </wp:cNvGraphicFramePr>
@@ -1242,7 +1139,7 @@
                   <pic:spPr>
                     <a:xfrm>
                       <a:off x="0" y="0"/>
-                      <a:ext cx="5943600" cy="4671060"/>
+                      <a:ext cx="5943600" cy="741045"/>
                     </a:xfrm>
                     <a:prstGeom prst="rect">
                       <a:avLst/>
@@ -1270,7 +1167,7 @@
         <w:pStyle w:val="ListParagraph"/>
         <w:numPr>
           <w:ilvl w:val="0"/>
-          <w:numId w:val="7"/>
+          <w:numId w:val="8"/>
         </w:numPr>
         <w:rPr>
           <w:sz w:val="28"/>
@@ -1282,94 +1179,107 @@
           <w:sz w:val="28"/>
           <w:szCs w:val="28"/>
         </w:rPr>
-        <w:t>Hướng dẫn chạy</w:t>
-      </w:r>
-      <w:r>
-        <w:rPr>
-          <w:sz w:val="28"/>
-          <w:szCs w:val="28"/>
-        </w:rPr>
-        <w:t xml:space="preserve"> và test</w:t>
-      </w:r>
-      <w:r>
-        <w:rPr>
-          <w:sz w:val="28"/>
-          <w:szCs w:val="28"/>
-        </w:rPr>
-        <w:t xml:space="preserve"> project.</w:t>
-      </w:r>
-    </w:p>
-    <w:p>
-      <w:pPr>
-        <w:pStyle w:val="ListParagraph"/>
-        <w:rPr>
-          <w:sz w:val="28"/>
-          <w:szCs w:val="28"/>
-        </w:rPr>
-      </w:pPr>
-      <w:r>
-        <w:rPr>
-          <w:sz w:val="28"/>
-          <w:szCs w:val="28"/>
-        </w:rPr>
-        <w:t>4.1 Chạy bằng console (</w:t>
-      </w:r>
-      <w:r>
-        <w:rPr>
-          <w:sz w:val="28"/>
-          <w:szCs w:val="28"/>
-        </w:rPr>
-        <w:t>Recomme</w:t>
-      </w:r>
-      <w:r>
-        <w:rPr>
-          <w:sz w:val="28"/>
-          <w:szCs w:val="28"/>
-        </w:rPr>
-        <w:t>n</w:t>
-      </w:r>
-      <w:r>
-        <w:rPr>
-          <w:sz w:val="28"/>
-          <w:szCs w:val="28"/>
-        </w:rPr>
-        <w:t>d</w:t>
-      </w:r>
-      <w:r>
-        <w:rPr>
-          <w:sz w:val="28"/>
-          <w:szCs w:val="28"/>
-        </w:rPr>
-        <w:t>)</w:t>
-      </w:r>
-      <w:r>
-        <w:rPr>
-          <w:sz w:val="28"/>
-          <w:szCs w:val="28"/>
-        </w:rPr>
-        <w:t>: Thông qua menu phía trên, chọn FaceApi2 để chạy.</w:t>
-      </w:r>
-    </w:p>
-    <w:p>
-      <w:pPr>
-        <w:pStyle w:val="ListParagraph"/>
-        <w:rPr>
-          <w:sz w:val="28"/>
-          <w:szCs w:val="28"/>
-        </w:rPr>
-      </w:pPr>
-      <w:r>
-        <w:rPr>
-          <w:noProof/>
-          <w:sz w:val="28"/>
-          <w:szCs w:val="28"/>
-        </w:rPr>
-        <w:lastRenderedPageBreak/>
+        <w:t>Chỉnh sửa port tại file “</w:t>
+      </w:r>
+      <w:r>
+        <w:rPr>
+          <w:b/>
+          <w:sz w:val="28"/>
+          <w:szCs w:val="28"/>
+        </w:rPr>
+        <w:t>launchSettings.json</w:t>
+      </w:r>
+      <w:r>
+        <w:rPr>
+          <w:sz w:val="28"/>
+          <w:szCs w:val="28"/>
+        </w:rPr>
+        <w:t xml:space="preserve">” (Nếu port thầy bị trùng thì thầy chỉnh. Nếu không thì để mặc định của nó là 5000 cũng được ạ): cuối </w:t>
+      </w:r>
+      <w:r>
+        <w:rPr>
+          <w:rFonts w:ascii="Consolas" w:hAnsi="Consolas" w:cs="Consolas"/>
+          <w:color w:val="2E75B6"/>
+          <w:sz w:val="19"/>
+          <w:szCs w:val="19"/>
+        </w:rPr>
+        <w:t>"applicationUrl"</w:t>
+      </w:r>
+      <w:r>
+        <w:rPr>
+          <w:rFonts w:ascii="Consolas" w:hAnsi="Consolas" w:cs="Consolas"/>
+          <w:color w:val="000000"/>
+          <w:sz w:val="19"/>
+          <w:szCs w:val="19"/>
+        </w:rPr>
+        <w:t xml:space="preserve">: </w:t>
+      </w:r>
+      <w:r>
+        <w:rPr>
+          <w:rFonts w:ascii="Consolas" w:hAnsi="Consolas" w:cs="Consolas"/>
+          <w:color w:val="A31515"/>
+          <w:sz w:val="19"/>
+          <w:szCs w:val="19"/>
+        </w:rPr>
+        <w:t>"https://localhost:5001;http://localhost:5000"</w:t>
+      </w:r>
+      <w:r>
+        <w:rPr>
+          <w:rFonts w:ascii="Consolas" w:hAnsi="Consolas" w:cs="Consolas"/>
+          <w:color w:val="A31515"/>
+          <w:sz w:val="19"/>
+          <w:szCs w:val="19"/>
+        </w:rPr>
+        <w:t xml:space="preserve">. </w:t>
+      </w:r>
+      <w:r>
+        <w:rPr>
+          <w:sz w:val="28"/>
+          <w:szCs w:val="28"/>
+        </w:rPr>
+        <w:t>Tạ</w:t>
+      </w:r>
+      <w:r>
+        <w:rPr>
+          <w:sz w:val="28"/>
+          <w:szCs w:val="28"/>
+        </w:rPr>
+        <w:t>i</w:t>
+      </w:r>
+      <w:r>
+        <w:rPr>
+          <w:sz w:val="28"/>
+          <w:szCs w:val="28"/>
+        </w:rPr>
+        <w:t xml:space="preserve"> ở đây thì thầy chỉnh port 5000 thành port khác thôi, vì mình dùng http chứ không phải https nên không cần chỉnh port 5001</w:t>
+      </w:r>
+      <w:r>
+        <w:rPr>
+          <w:sz w:val="28"/>
+          <w:szCs w:val="28"/>
+        </w:rPr>
+        <w:t xml:space="preserve">. </w:t>
+      </w:r>
+    </w:p>
+    <w:p>
+      <w:pPr>
+        <w:pStyle w:val="ListParagraph"/>
+        <w:ind w:left="1080"/>
+        <w:rPr>
+          <w:sz w:val="28"/>
+          <w:szCs w:val="28"/>
+        </w:rPr>
+      </w:pPr>
+      <w:r>
+        <w:rPr>
+          <w:sz w:val="28"/>
+          <w:szCs w:val="28"/>
+        </w:rPr>
         <w:drawing>
-          <wp:inline distT="0" distB="0" distL="0" distR="0" wp14:anchorId="1053AC8F" wp14:editId="627D98E7">
-            <wp:extent cx="5943600" cy="1828165"/>
-            <wp:effectExtent l="0" t="0" r="0" b="635"/>
-            <wp:docPr id="7" name="Picture 7"/>
+          <wp:inline distT="0" distB="0" distL="0" distR="0" wp14:anchorId="56D71F3D" wp14:editId="5376A9AB">
+            <wp:extent cx="2991267" cy="5325218"/>
+            <wp:effectExtent l="0" t="0" r="0" b="8890"/>
+            <wp:docPr id="11" name="Picture 11"/>
             <wp:cNvGraphicFramePr>
               <a:graphicFrameLocks xmlns:a="http://schemas.openxmlformats.org/drawingml/2006/main" noChangeAspect="1"/>
             </wp:cNvGraphicFramePr>
@@ -1389,7 +1299,7 @@
                   <pic:spPr>
                     <a:xfrm>
                       <a:off x="0" y="0"/>
-                      <a:ext cx="5943600" cy="1828165"/>
+                      <a:ext cx="2991267" cy="5325218"/>
                     </a:xfrm>
                     <a:prstGeom prst="rect">
                       <a:avLst/>
@@ -1410,54 +1320,257 @@
           <w:szCs w:val="28"/>
         </w:rPr>
       </w:pPr>
-    </w:p>
-    <w:p>
-      <w:pPr>
-        <w:pStyle w:val="ListParagraph"/>
-        <w:rPr>
-          <w:sz w:val="28"/>
-          <w:szCs w:val="28"/>
-        </w:rPr>
-      </w:pPr>
-      <w:r>
-        <w:rPr>
-          <w:sz w:val="28"/>
-          <w:szCs w:val="28"/>
-        </w:rPr>
-        <w:t xml:space="preserve">4.2 Hướng dẫn test: Sử dụng đường link sau để test </w:t>
-      </w:r>
-    </w:p>
-    <w:p>
-      <w:pPr>
-        <w:pStyle w:val="ListParagraph"/>
-      </w:pPr>
-      <w:hyperlink r:id="rId17" w:history="1">
-        <w:r>
-          <w:rPr>
-            <w:rStyle w:val="Hyperlink"/>
-          </w:rPr>
-          <w:t>http://localhost:5000/Attendance/GetScheduleOnCurrentWeek?studentId=duypnse63523</w:t>
-        </w:r>
-      </w:hyperlink>
-    </w:p>
-    <w:p>
-      <w:pPr>
-        <w:pStyle w:val="ListParagraph"/>
-      </w:pPr>
-    </w:p>
-    <w:p>
-      <w:pPr>
-        <w:pStyle w:val="ListParagraph"/>
+      <w:r>
+        <w:rPr>
+          <w:sz w:val="28"/>
+          <w:szCs w:val="28"/>
+        </w:rPr>
+        <w:tab/>
+        <w:t>Hình: Cấu trúc thư mục project</w:t>
+      </w:r>
+    </w:p>
+    <w:p>
+      <w:pPr>
+        <w:pStyle w:val="ListParagraph"/>
+        <w:ind w:left="1080"/>
+        <w:rPr>
+          <w:sz w:val="28"/>
+          <w:szCs w:val="28"/>
+        </w:rPr>
+      </w:pPr>
+      <w:r>
+        <w:rPr>
+          <w:sz w:val="28"/>
+          <w:szCs w:val="28"/>
+        </w:rPr>
+        <w:lastRenderedPageBreak/>
+        <w:drawing>
+          <wp:inline distT="0" distB="0" distL="0" distR="0" wp14:anchorId="4F210B7B" wp14:editId="5540D646">
+            <wp:extent cx="5943600" cy="4860290"/>
+            <wp:effectExtent l="0" t="0" r="0" b="0"/>
+            <wp:docPr id="10" name="Picture 10"/>
+            <wp:cNvGraphicFramePr>
+              <a:graphicFrameLocks xmlns:a="http://schemas.openxmlformats.org/drawingml/2006/main" noChangeAspect="1"/>
+            </wp:cNvGraphicFramePr>
+            <a:graphic xmlns:a="http://schemas.openxmlformats.org/drawingml/2006/main">
+              <a:graphicData uri="http://schemas.openxmlformats.org/drawingml/2006/picture">
+                <pic:pic xmlns:pic="http://schemas.openxmlformats.org/drawingml/2006/picture">
+                  <pic:nvPicPr>
+                    <pic:cNvPr id="1" name=""/>
+                    <pic:cNvPicPr/>
+                  </pic:nvPicPr>
+                  <pic:blipFill>
+                    <a:blip r:embed="rId17"/>
+                    <a:stretch>
+                      <a:fillRect/>
+                    </a:stretch>
+                  </pic:blipFill>
+                  <pic:spPr>
+                    <a:xfrm>
+                      <a:off x="0" y="0"/>
+                      <a:ext cx="5943600" cy="4860290"/>
+                    </a:xfrm>
+                    <a:prstGeom prst="rect">
+                      <a:avLst/>
+                    </a:prstGeom>
+                  </pic:spPr>
+                </pic:pic>
+              </a:graphicData>
+            </a:graphic>
+          </wp:inline>
+        </w:drawing>
+      </w:r>
+    </w:p>
+    <w:p>
+      <w:pPr>
+        <w:pStyle w:val="ListParagraph"/>
+        <w:ind w:left="1080"/>
+        <w:rPr>
+          <w:sz w:val="28"/>
+          <w:szCs w:val="28"/>
+        </w:rPr>
+      </w:pPr>
+      <w:r>
+        <w:rPr>
+          <w:sz w:val="28"/>
+          <w:szCs w:val="28"/>
+        </w:rPr>
+        <w:tab/>
+        <w:t>Hình: File launchSettings.json để sửa port</w:t>
+      </w:r>
+    </w:p>
+    <w:p>
+      <w:pPr>
+        <w:rPr>
+          <w:color w:val="FF0000"/>
+          <w:sz w:val="28"/>
+          <w:szCs w:val="28"/>
+        </w:rPr>
+      </w:pPr>
+      <w:r>
+        <w:rPr>
+          <w:color w:val="FF0000"/>
+          <w:sz w:val="28"/>
+          <w:szCs w:val="28"/>
+        </w:rPr>
+        <w:t>** Lưu ý: chỉnh port ở dòng này thì chỉ áp dụng khi thầy run project này thông qua tùy chọn chạy console (ở dưới hướng dẫn, cũng như là recommend</w:t>
+      </w:r>
+      <w:r>
+        <w:rPr>
+          <w:color w:val="FF0000"/>
+          <w:sz w:val="28"/>
+          <w:szCs w:val="28"/>
+        </w:rPr>
+        <w:t xml:space="preserve"> thầy nên chạy bằng console</w:t>
+      </w:r>
+      <w:r>
+        <w:rPr>
+          <w:color w:val="FF0000"/>
+          <w:sz w:val="28"/>
+          <w:szCs w:val="28"/>
+        </w:rPr>
+        <w:t>). Nếu thầy chạ</w:t>
+      </w:r>
+      <w:r>
+        <w:rPr>
+          <w:color w:val="FF0000"/>
+          <w:sz w:val="28"/>
+          <w:szCs w:val="28"/>
+        </w:rPr>
+        <w:t>y bằng</w:t>
+      </w:r>
+      <w:r>
+        <w:rPr>
+          <w:color w:val="FF0000"/>
+          <w:sz w:val="28"/>
+          <w:szCs w:val="28"/>
+        </w:rPr>
+        <w:t xml:space="preserve"> cách khác, thì nó không có tác dụng</w:t>
+      </w:r>
+      <w:r>
+        <w:rPr>
+          <w:color w:val="FF0000"/>
+          <w:sz w:val="28"/>
+          <w:szCs w:val="28"/>
+        </w:rPr>
+        <w:t>.</w:t>
+      </w:r>
+    </w:p>
+    <w:p>
+      <w:pPr>
+        <w:pStyle w:val="ListParagraph"/>
+        <w:ind w:left="1080"/>
+        <w:rPr>
+          <w:sz w:val="28"/>
+          <w:szCs w:val="28"/>
+        </w:rPr>
+      </w:pPr>
+    </w:p>
+    <w:p>
+      <w:pPr>
+        <w:pStyle w:val="ListParagraph"/>
+        <w:numPr>
+          <w:ilvl w:val="0"/>
+          <w:numId w:val="7"/>
+        </w:numPr>
+        <w:rPr>
+          <w:sz w:val="28"/>
+          <w:szCs w:val="28"/>
+        </w:rPr>
+      </w:pPr>
+      <w:r>
+        <w:rPr>
+          <w:sz w:val="28"/>
+          <w:szCs w:val="28"/>
+        </w:rPr>
+        <w:t>Hướng dẫn chạy</w:t>
+      </w:r>
+      <w:r>
+        <w:rPr>
+          <w:sz w:val="28"/>
+          <w:szCs w:val="28"/>
+        </w:rPr>
+        <w:t xml:space="preserve"> và test</w:t>
+      </w:r>
+      <w:r>
+        <w:rPr>
+          <w:sz w:val="28"/>
+          <w:szCs w:val="28"/>
+        </w:rPr>
+        <w:t xml:space="preserve"> project.</w:t>
+      </w:r>
+    </w:p>
+    <w:p>
+      <w:pPr>
+        <w:pStyle w:val="ListParagraph"/>
+        <w:rPr>
+          <w:sz w:val="28"/>
+          <w:szCs w:val="28"/>
+        </w:rPr>
+      </w:pPr>
+      <w:r>
+        <w:rPr>
+          <w:sz w:val="28"/>
+          <w:szCs w:val="28"/>
+        </w:rPr>
+        <w:t>4.1 Chạy bằng console (</w:t>
+      </w:r>
+      <w:r>
+        <w:rPr>
+          <w:sz w:val="28"/>
+          <w:szCs w:val="28"/>
+        </w:rPr>
+        <w:t>Recomme</w:t>
+      </w:r>
+      <w:r>
+        <w:rPr>
+          <w:sz w:val="28"/>
+          <w:szCs w:val="28"/>
+        </w:rPr>
+        <w:t>n</w:t>
+      </w:r>
+      <w:r>
+        <w:rPr>
+          <w:sz w:val="28"/>
+          <w:szCs w:val="28"/>
+        </w:rPr>
+        <w:t>d</w:t>
+      </w:r>
+      <w:r>
+        <w:rPr>
+          <w:sz w:val="28"/>
+          <w:szCs w:val="28"/>
+        </w:rPr>
+        <w:t>)</w:t>
+      </w:r>
+      <w:r>
+        <w:rPr>
+          <w:sz w:val="28"/>
+          <w:szCs w:val="28"/>
+        </w:rPr>
+        <w:t>: Thông qua menu phía trên, chọn FaceApi2 để chạy.</w:t>
+      </w:r>
+    </w:p>
+    <w:p>
+      <w:pPr>
+        <w:pStyle w:val="ListParagraph"/>
+        <w:rPr>
+          <w:sz w:val="28"/>
+          <w:szCs w:val="28"/>
+        </w:rPr>
       </w:pPr>
       <w:r>
         <w:rPr>
           <w:noProof/>
-        </w:rPr>
+          <w:sz w:val="28"/>
+          <w:szCs w:val="28"/>
+        </w:rPr>
+        <w:lastRenderedPageBreak/>
         <w:drawing>
-          <wp:inline distT="0" distB="0" distL="0" distR="0" wp14:anchorId="5AA35DC6" wp14:editId="157ADEB2">
-            <wp:extent cx="5943600" cy="389890"/>
-            <wp:effectExtent l="0" t="0" r="0" b="0"/>
-            <wp:docPr id="8" name="Picture 8"/>
+          <wp:inline distT="0" distB="0" distL="0" distR="0" wp14:anchorId="1053AC8F" wp14:editId="627D98E7">
+            <wp:extent cx="5943600" cy="1828165"/>
+            <wp:effectExtent l="0" t="0" r="0" b="635"/>
+            <wp:docPr id="7" name="Picture 7"/>
             <wp:cNvGraphicFramePr>
               <a:graphicFrameLocks xmlns:a="http://schemas.openxmlformats.org/drawingml/2006/main" noChangeAspect="1"/>
             </wp:cNvGraphicFramePr>
@@ -1477,6 +1590,102 @@
                   <pic:spPr>
                     <a:xfrm>
                       <a:off x="0" y="0"/>
+                      <a:ext cx="5943600" cy="1828165"/>
+                    </a:xfrm>
+                    <a:prstGeom prst="rect">
+                      <a:avLst/>
+                    </a:prstGeom>
+                  </pic:spPr>
+                </pic:pic>
+              </a:graphicData>
+            </a:graphic>
+          </wp:inline>
+        </w:drawing>
+      </w:r>
+    </w:p>
+    <w:p>
+      <w:pPr>
+        <w:pStyle w:val="ListParagraph"/>
+        <w:rPr>
+          <w:sz w:val="28"/>
+          <w:szCs w:val="28"/>
+        </w:rPr>
+      </w:pPr>
+    </w:p>
+    <w:p>
+      <w:pPr>
+        <w:pStyle w:val="ListParagraph"/>
+        <w:rPr>
+          <w:sz w:val="28"/>
+          <w:szCs w:val="28"/>
+        </w:rPr>
+      </w:pPr>
+      <w:r>
+        <w:rPr>
+          <w:sz w:val="28"/>
+          <w:szCs w:val="28"/>
+        </w:rPr>
+        <w:t xml:space="preserve">4.2 Hướng dẫn test: Sử dụng đường link sau để test </w:t>
+      </w:r>
+    </w:p>
+    <w:p>
+      <w:pPr>
+        <w:pStyle w:val="ListParagraph"/>
+      </w:pPr>
+      <w:hyperlink r:id="rId19" w:history="1">
+        <w:r>
+          <w:rPr>
+            <w:rStyle w:val="Hyperlink"/>
+          </w:rPr>
+          <w:t>http://localhost:5000/Attendance/GetScheduleOnCurrentWeek?studentId=duypns</w:t>
+        </w:r>
+        <w:bookmarkStart w:id="0" w:name="_GoBack"/>
+        <w:bookmarkEnd w:id="0"/>
+        <w:r>
+          <w:rPr>
+            <w:rStyle w:val="Hyperlink"/>
+          </w:rPr>
+          <w:t>e63523</w:t>
+        </w:r>
+      </w:hyperlink>
+    </w:p>
+    <w:p>
+      <w:pPr>
+        <w:pStyle w:val="ListParagraph"/>
+      </w:pPr>
+    </w:p>
+    <w:p>
+      <w:pPr>
+        <w:pStyle w:val="ListParagraph"/>
+      </w:pPr>
+      <w:r>
+        <w:rPr>
+          <w:noProof/>
+        </w:rPr>
+        <w:drawing>
+          <wp:inline distT="0" distB="0" distL="0" distR="0" wp14:anchorId="5AA35DC6" wp14:editId="157ADEB2">
+            <wp:extent cx="5943600" cy="389890"/>
+            <wp:effectExtent l="0" t="0" r="0" b="0"/>
+            <wp:docPr id="8" name="Picture 8"/>
+            <wp:cNvGraphicFramePr>
+              <a:graphicFrameLocks xmlns:a="http://schemas.openxmlformats.org/drawingml/2006/main" noChangeAspect="1"/>
+            </wp:cNvGraphicFramePr>
+            <a:graphic xmlns:a="http://schemas.openxmlformats.org/drawingml/2006/main">
+              <a:graphicData uri="http://schemas.openxmlformats.org/drawingml/2006/picture">
+                <pic:pic xmlns:pic="http://schemas.openxmlformats.org/drawingml/2006/picture">
+                  <pic:nvPicPr>
+                    <pic:cNvPr id="1" name=""/>
+                    <pic:cNvPicPr/>
+                  </pic:nvPicPr>
+                  <pic:blipFill>
+                    <a:blip r:embed="rId20"/>
+                    <a:stretch>
+                      <a:fillRect/>
+                    </a:stretch>
+                  </pic:blipFill>
+                  <pic:spPr>
+                    <a:xfrm>
+                      <a:off x="0" y="0"/>
                       <a:ext cx="5943600" cy="389890"/>
                     </a:xfrm>
                     <a:prstGeom prst="rect">
@@ -1513,11 +1722,7 @@
     </w:p>
     <w:p>
       <w:pPr>
-        <w:rPr>
-          <w:color w:val="FF0000"/>
-          <w:sz w:val="28"/>
-          <w:szCs w:val="28"/>
-        </w:rPr>
+        <w:pStyle w:val="ListParagraph"/>
       </w:pPr>
       <w:r>
         <w:rPr>
@@ -1533,7 +1738,7 @@
           <w:sz w:val="28"/>
           <w:szCs w:val="28"/>
         </w:rPr>
-        <w:t>Lưu ý: Nếu thầy đã thay đổi port 5000 thành port khác thì sửa lại link trên đướng dẫ</w:t>
+        <w:t>Lưu ý: Nếu thầy đã thay đổi port 5000 thành port khác thì sửa lạ</w:t>
       </w:r>
       <w:r>
         <w:rPr>
@@ -1541,7 +1746,7 @@
           <w:sz w:val="28"/>
           <w:szCs w:val="28"/>
         </w:rPr>
-        <w:t>n theo</w:t>
+        <w:t>i đường link ở trên</w:t>
       </w:r>
       <w:r>
         <w:rPr>
@@ -1549,8 +1754,57 @@
           <w:sz w:val="28"/>
           <w:szCs w:val="28"/>
         </w:rPr>
-        <w:t xml:space="preserve"> port thầy đã config.</w:t>
-      </w:r>
+        <w:t xml:space="preserve"> theo</w:t>
+      </w:r>
+      <w:r>
+        <w:rPr>
+          <w:color w:val="FF0000"/>
+          <w:sz w:val="28"/>
+          <w:szCs w:val="28"/>
+        </w:rPr>
+        <w:t xml:space="preserve"> port thầy đã </w:t>
+      </w:r>
+      <w:r>
+        <w:rPr>
+          <w:color w:val="FF0000"/>
+          <w:sz w:val="28"/>
+          <w:szCs w:val="28"/>
+        </w:rPr>
+        <w:t>sửa</w:t>
+      </w:r>
+      <w:r>
+        <w:rPr>
+          <w:color w:val="FF0000"/>
+          <w:sz w:val="28"/>
+          <w:szCs w:val="28"/>
+        </w:rPr>
+        <w:t>.</w:t>
+      </w:r>
+      <w:r>
+        <w:rPr>
+          <w:color w:val="FF0000"/>
+          <w:sz w:val="28"/>
+          <w:szCs w:val="28"/>
+        </w:rPr>
+        <w:t xml:space="preserve"> Ví dụ đổi thành port 8181 thì link sẽ thành: </w:t>
+      </w:r>
+      <w:hyperlink r:id="rId21" w:history="1">
+        <w:r>
+          <w:rPr>
+            <w:rStyle w:val="Hyperlink"/>
+          </w:rPr>
+          <w:t>http://localhost:8181/Attendance/GetScheduleOnCurrentWeek?studentId=duypnse63523</w:t>
+        </w:r>
+      </w:hyperlink>
+    </w:p>
+    <w:p>
+      <w:pPr>
+        <w:rPr>
+          <w:color w:val="FF0000"/>
+          <w:sz w:val="28"/>
+          <w:szCs w:val="28"/>
+        </w:rPr>
+      </w:pPr>
     </w:p>
     <w:p>
       <w:pPr>
@@ -1694,6 +1948,7 @@
           <w:sz w:val="28"/>
           <w:szCs w:val="28"/>
         </w:rPr>
+        <w:lastRenderedPageBreak/>
         <w:t>Nhận diện người thông qua ảnh.</w:t>
       </w:r>
     </w:p>
@@ -1774,19 +2029,9 @@
           <w:sz w:val="28"/>
           <w:szCs w:val="28"/>
         </w:rPr>
-        <w:lastRenderedPageBreak/>
-        <w:t>Source code phiên bản mới nhất: Download tại đây</w:t>
-      </w:r>
-      <w:bookmarkStart w:id="0" w:name="_GoBack"/>
-      <w:bookmarkEnd w:id="0"/>
-      <w:r>
-        <w:rPr>
-          <w:sz w:val="28"/>
-          <w:szCs w:val="28"/>
-        </w:rPr>
-        <w:t xml:space="preserve">: </w:t>
-      </w:r>
-      <w:hyperlink r:id="rId19" w:history="1">
+        <w:t xml:space="preserve">Source code phiên bản mới nhất: Download tại đây: </w:t>
+      </w:r>
+      <w:hyperlink r:id="rId22" w:history="1">
         <w:r>
           <w:rPr>
             <w:rStyle w:val="Hyperlink"/>
@@ -2423,6 +2668,118 @@
     </w:lvl>
   </w:abstractNum>
   <w:abstractNum w:abstractNumId="5" w15:restartNumberingAfterBreak="0">
+    <w:nsid w:val="432F28CC"/>
+    <w:multiLevelType w:val="hybridMultilevel"/>
+    <w:tmpl w:val="41AA928E"/>
+    <w:lvl w:ilvl="0" w:tplc="D944B92C">
+      <w:numFmt w:val="bullet"/>
+      <w:lvlText w:val=""/>
+      <w:lvlJc w:val="left"/>
+      <w:pPr>
+        <w:ind w:left="720" w:hanging="360"/>
+      </w:pPr>
+      <w:rPr>
+        <w:rFonts w:ascii="Symbol" w:eastAsiaTheme="minorEastAsia" w:hAnsi="Symbol" w:cstheme="minorBidi" w:hint="default"/>
+      </w:rPr>
+    </w:lvl>
+    <w:lvl w:ilvl="1" w:tplc="04090003" w:tentative="1">
+      <w:start w:val="1"/>
+      <w:numFmt w:val="bullet"/>
+      <w:lvlText w:val="o"/>
+      <w:lvlJc w:val="left"/>
+      <w:pPr>
+        <w:ind w:left="1440" w:hanging="360"/>
+      </w:pPr>
+      <w:rPr>
+        <w:rFonts w:ascii="Courier New" w:hAnsi="Courier New" w:cs="Courier New" w:hint="default"/>
+      </w:rPr>
+    </w:lvl>
+    <w:lvl w:ilvl="2" w:tplc="04090005" w:tentative="1">
+      <w:start w:val="1"/>
+      <w:numFmt w:val="bullet"/>
+      <w:lvlText w:val=""/>
+      <w:lvlJc w:val="left"/>
+      <w:pPr>
+        <w:ind w:left="2160" w:hanging="360"/>
+      </w:pPr>
+      <w:rPr>
+        <w:rFonts w:ascii="Wingdings" w:hAnsi="Wingdings" w:hint="default"/>
+      </w:rPr>
+    </w:lvl>
+    <w:lvl w:ilvl="3" w:tplc="04090001" w:tentative="1">
+      <w:start w:val="1"/>
+      <w:numFmt w:val="bullet"/>
+      <w:lvlText w:val=""/>
+      <w:lvlJc w:val="left"/>
+      <w:pPr>
+        <w:ind w:left="2880" w:hanging="360"/>
+      </w:pPr>
+      <w:rPr>
+        <w:rFonts w:ascii="Symbol" w:hAnsi="Symbol" w:hint="default"/>
+      </w:rPr>
+    </w:lvl>
+    <w:lvl w:ilvl="4" w:tplc="04090003" w:tentative="1">
+      <w:start w:val="1"/>
+      <w:numFmt w:val="bullet"/>
+      <w:lvlText w:val="o"/>
+      <w:lvlJc w:val="left"/>
+      <w:pPr>
+        <w:ind w:left="3600" w:hanging="360"/>
+      </w:pPr>
+      <w:rPr>
+        <w:rFonts w:ascii="Courier New" w:hAnsi="Courier New" w:cs="Courier New" w:hint="default"/>
+      </w:rPr>
+    </w:lvl>
+    <w:lvl w:ilvl="5" w:tplc="04090005" w:tentative="1">
+      <w:start w:val="1"/>
+      <w:numFmt w:val="bullet"/>
+      <w:lvlText w:val=""/>
+      <w:lvlJc w:val="left"/>
+      <w:pPr>
+        <w:ind w:left="4320" w:hanging="360"/>
+      </w:pPr>
+      <w:rPr>
+        <w:rFonts w:ascii="Wingdings" w:hAnsi="Wingdings" w:hint="default"/>
+      </w:rPr>
+    </w:lvl>
+    <w:lvl w:ilvl="6" w:tplc="04090001" w:tentative="1">
+      <w:start w:val="1"/>
+      <w:numFmt w:val="bullet"/>
+      <w:lvlText w:val=""/>
+      <w:lvlJc w:val="left"/>
+      <w:pPr>
+        <w:ind w:left="5040" w:hanging="360"/>
+      </w:pPr>
+      <w:rPr>
+        <w:rFonts w:ascii="Symbol" w:hAnsi="Symbol" w:hint="default"/>
+      </w:rPr>
+    </w:lvl>
+    <w:lvl w:ilvl="7" w:tplc="04090003" w:tentative="1">
+      <w:start w:val="1"/>
+      <w:numFmt w:val="bullet"/>
+      <w:lvlText w:val="o"/>
+      <w:lvlJc w:val="left"/>
+      <w:pPr>
+        <w:ind w:left="5760" w:hanging="360"/>
+      </w:pPr>
+      <w:rPr>
+        <w:rFonts w:ascii="Courier New" w:hAnsi="Courier New" w:cs="Courier New" w:hint="default"/>
+      </w:rPr>
+    </w:lvl>
+    <w:lvl w:ilvl="8" w:tplc="04090005" w:tentative="1">
+      <w:start w:val="1"/>
+      <w:numFmt w:val="bullet"/>
+      <w:lvlText w:val=""/>
+      <w:lvlJc w:val="left"/>
+      <w:pPr>
+        <w:ind w:left="6480" w:hanging="360"/>
+      </w:pPr>
+      <w:rPr>
+        <w:rFonts w:ascii="Wingdings" w:hAnsi="Wingdings" w:hint="default"/>
+      </w:rPr>
+    </w:lvl>
+  </w:abstractNum>
+  <w:abstractNum w:abstractNumId="6" w15:restartNumberingAfterBreak="0">
     <w:nsid w:val="46323641"/>
     <w:multiLevelType w:val="hybridMultilevel"/>
     <w:tmpl w:val="B9BAC612"/>
@@ -2511,7 +2868,7 @@
       </w:pPr>
     </w:lvl>
   </w:abstractNum>
-  <w:abstractNum w:abstractNumId="6" w15:restartNumberingAfterBreak="0">
+  <w:abstractNum w:abstractNumId="7" w15:restartNumberingAfterBreak="0">
     <w:nsid w:val="514B77C1"/>
     <w:multiLevelType w:val="hybridMultilevel"/>
     <w:tmpl w:val="F814A3AA"/>
@@ -2624,7 +2981,7 @@
       </w:rPr>
     </w:lvl>
   </w:abstractNum>
-  <w:abstractNum w:abstractNumId="7" w15:restartNumberingAfterBreak="0">
+  <w:abstractNum w:abstractNumId="8" w15:restartNumberingAfterBreak="0">
     <w:nsid w:val="56A6651A"/>
     <w:multiLevelType w:val="hybridMultilevel"/>
     <w:tmpl w:val="88886B5E"/>
@@ -2713,7 +3070,7 @@
       </w:pPr>
     </w:lvl>
   </w:abstractNum>
-  <w:abstractNum w:abstractNumId="8" w15:restartNumberingAfterBreak="0">
+  <w:abstractNum w:abstractNumId="9" w15:restartNumberingAfterBreak="0">
     <w:nsid w:val="5AEF5CB3"/>
     <w:multiLevelType w:val="hybridMultilevel"/>
     <w:tmpl w:val="E2D6BE9E"/>
@@ -2802,7 +3159,7 @@
       </w:pPr>
     </w:lvl>
   </w:abstractNum>
-  <w:abstractNum w:abstractNumId="9" w15:restartNumberingAfterBreak="0">
+  <w:abstractNum w:abstractNumId="10" w15:restartNumberingAfterBreak="0">
     <w:nsid w:val="5E244B3C"/>
     <w:multiLevelType w:val="hybridMultilevel"/>
     <w:tmpl w:val="3AB0BE2C"/>
@@ -2891,7 +3248,7 @@
       </w:pPr>
     </w:lvl>
   </w:abstractNum>
-  <w:abstractNum w:abstractNumId="10" w15:restartNumberingAfterBreak="0">
+  <w:abstractNum w:abstractNumId="11" w15:restartNumberingAfterBreak="0">
     <w:nsid w:val="78DC6C06"/>
     <w:multiLevelType w:val="hybridMultilevel"/>
     <w:tmpl w:val="63B483A4"/>
@@ -2980,7 +3337,7 @@
       </w:pPr>
     </w:lvl>
   </w:abstractNum>
-  <w:abstractNum w:abstractNumId="11" w15:restartNumberingAfterBreak="0">
+  <w:abstractNum w:abstractNumId="12" w15:restartNumberingAfterBreak="0">
     <w:nsid w:val="7FFC4852"/>
     <w:multiLevelType w:val="hybridMultilevel"/>
     <w:tmpl w:val="306E40B0"/>
@@ -3070,7 +3427,7 @@
     </w:lvl>
   </w:abstractNum>
   <w:num w:numId="1">
-    <w:abstractNumId w:val="10"/>
+    <w:abstractNumId w:val="11"/>
   </w:num>
   <w:num w:numId="2">
     <w:abstractNumId w:val="1"/>
@@ -3082,28 +3439,31 @@
     <w:abstractNumId w:val="3"/>
   </w:num>
   <w:num w:numId="5">
-    <w:abstractNumId w:val="11"/>
+    <w:abstractNumId w:val="12"/>
   </w:num>
   <w:num w:numId="6">
     <w:abstractNumId w:val="2"/>
   </w:num>
   <w:num w:numId="7">
-    <w:abstractNumId w:val="9"/>
+    <w:abstractNumId w:val="10"/>
   </w:num>
   <w:num w:numId="8">
-    <w:abstractNumId w:val="6"/>
+    <w:abstractNumId w:val="7"/>
   </w:num>
   <w:num w:numId="9">
-    <w:abstractNumId w:val="5"/>
+    <w:abstractNumId w:val="6"/>
   </w:num>
   <w:num w:numId="10">
     <w:abstractNumId w:val="0"/>
   </w:num>
   <w:num w:numId="11">
-    <w:abstractNumId w:val="7"/>
+    <w:abstractNumId w:val="8"/>
   </w:num>
   <w:num w:numId="12">
-    <w:abstractNumId w:val="8"/>
+    <w:abstractNumId w:val="9"/>
+  </w:num>
+  <w:num w:numId="13">
+    <w:abstractNumId w:val="5"/>
   </w:num>
 </w:numbering>
 </file>
@@ -4186,7 +4546,6 @@
     <w:name w:val="Hyperlink"/>
     <w:basedOn w:val="DefaultParagraphFont"/>
     <w:uiPriority w:val="99"/>
-    <w:semiHidden/>
     <w:unhideWhenUsed/>
     <w:rsid w:val="00131B67"/>
     <w:rPr>
@@ -4463,7 +4822,7 @@
 </file>
 
 <file path=customXml/itemProps1.xml><?xml version="1.0" encoding="utf-8"?>
-<ds:datastoreItem xmlns:ds="http://schemas.openxmlformats.org/officeDocument/2006/customXml" ds:itemID="{2530594D-56C0-4AF8-A307-9635B296746F}">
+<ds:datastoreItem xmlns:ds="http://schemas.openxmlformats.org/officeDocument/2006/customXml" ds:itemID="{7D0953A1-3151-47BD-B146-0A8910E8FDD2}">
   <ds:schemaRefs>
     <ds:schemaRef ds:uri="http://schemas.openxmlformats.org/officeDocument/2006/bibliography"/>
   </ds:schemaRefs>

</xml_diff>